<commit_message>
add the journal of 26 May 2025
</commit_message>
<xml_diff>
--- a/Writing/Journals/2025-05-22.docx
+++ b/Writing/Journals/2025-05-22.docx
@@ -3,11 +3,6 @@
 <w:document xmlns:wpc="http://schemas.microsoft.com/office/word/2010/wordprocessingCanvas" xmlns:mc="http://schemas.openxmlformats.org/markup-compatibility/2006" xmlns:o="urn:schemas-microsoft-com:office:office" xmlns:r="http://schemas.openxmlformats.org/officeDocument/2006/relationships" xmlns:m="http://schemas.openxmlformats.org/officeDocument/2006/math" xmlns:v="urn:schemas-microsoft-com:vml" xmlns:wp14="http://schemas.microsoft.com/office/word/2010/wordprocessingDrawing" xmlns:wp="http://schemas.openxmlformats.org/drawingml/2006/wordprocessingDrawing" xmlns:w10="urn:schemas-microsoft-com:office:word" xmlns:w="http://schemas.openxmlformats.org/wordprocessingml/2006/main" xmlns:w14="http://schemas.microsoft.com/office/word/2010/wordml" xmlns:wpg="http://schemas.microsoft.com/office/word/2010/wordprocessingGroup" xmlns:wpi="http://schemas.microsoft.com/office/word/2010/wordprocessingInk" xmlns:wne="http://schemas.microsoft.com/office/word/2006/wordml" xmlns:wps="http://schemas.microsoft.com/office/word/2010/wordprocessingShape" mc:Ignorable="w14 wp14">
   <w:body>
     <w:p>
-      <w:pPr>
-        <w:rPr>
-          <w:rFonts w:hint="eastAsia"/>
-        </w:rPr>
-      </w:pPr>
       <w:r>
         <w:rPr>
           <w:rFonts w:hint="eastAsia"/>
@@ -32,37 +27,49 @@
         <w:rPr>
           <w:rFonts w:hint="eastAsia"/>
         </w:rPr>
-        <w:t xml:space="preserve">Whereas, I was not astound by these fabulously well generated scenery which was not breathtaking at all. </w:t>
-      </w:r>
-      <w:r>
-        <w:rPr>
-          <w:rFonts w:hint="eastAsia"/>
-        </w:rPr>
-        <w:t xml:space="preserve">On the contrary,  I have subscribed some travelling and geographic channels in which considerable number of genuine pictures of steep cliffs, magnificent waterfalls, vast grassland and dense forests were published; I was intrigued in these attractions indeed. </w:t>
-      </w:r>
-      <w:r>
-        <w:rPr>
-          <w:rFonts w:hint="eastAsia"/>
-        </w:rPr>
-        <w:t>Fortunately, generated video merely appeared on the Internet so that the real world hasn</w:t>
-      </w:r>
-      <w:r>
-        <w:t>’</w:t>
-      </w:r>
-      <w:r>
-        <w:rPr>
-          <w:rFonts w:hint="eastAsia"/>
-        </w:rPr>
-        <w:t xml:space="preserve">t been changed. </w:t>
-      </w:r>
-      <w:r>
-        <w:rPr>
-          <w:rFonts w:hint="eastAsia"/>
-        </w:rPr>
-        <w:t xml:space="preserve">Therefore, tourists can visit these really beautiful scenery after closing computer. </w:t>
+        <w:t>Whereas, I was not astound</w:t>
+      </w:r>
+      <w:r>
+        <w:rPr>
+          <w:rFonts w:hint="eastAsia"/>
+        </w:rPr>
+        <w:t>ed</w:t>
       </w:r>
       <w:bookmarkStart w:id="0" w:name="_GoBack"/>
       <w:bookmarkEnd w:id="0"/>
+      <w:r>
+        <w:rPr>
+          <w:rFonts w:hint="eastAsia"/>
+        </w:rPr>
+        <w:t xml:space="preserve"> by these fabulously well generated scenery which was not breathtaking at all. </w:t>
+      </w:r>
+      <w:r>
+        <w:rPr>
+          <w:rFonts w:hint="eastAsia"/>
+        </w:rPr>
+        <w:t xml:space="preserve">On the contrary,  I have subscribed some travelling and geographic channels in which considerable number of genuine pictures of steep cliffs, magnificent waterfalls, vast grassland and dense forests were published; I was intrigued in these attractions indeed. </w:t>
+      </w:r>
+      <w:r>
+        <w:rPr>
+          <w:rFonts w:hint="eastAsia"/>
+        </w:rPr>
+        <w:t>Fortunately, generated video merely appeared on the Internet so that the real world hasn</w:t>
+      </w:r>
+      <w:r>
+        <w:t>’</w:t>
+      </w:r>
+      <w:r>
+        <w:rPr>
+          <w:rFonts w:hint="eastAsia"/>
+        </w:rPr>
+        <w:t xml:space="preserve">t been changed. </w:t>
+      </w:r>
+      <w:r>
+        <w:rPr>
+          <w:rFonts w:hint="eastAsia"/>
+        </w:rPr>
+        <w:t xml:space="preserve">Therefore, tourists can visit these really beautiful scenery after closing computer. </w:t>
+      </w:r>
     </w:p>
     <w:sectPr>
       <w:pgSz w:w="11906" w:h="16838"/>

</xml_diff>